<commit_message>
heatmap revise by taihang
</commit_message>
<xml_diff>
--- a/report.docx
+++ b/report.docx
@@ -179,7 +179,7 @@
       <w:pPr>
         <w:rPr>
           <w:rStyle w:val="None"/>
-          <w:rFonts w:ascii="Avenir Next" w:hAnsi="Avenir Next" w:hint="eastAsia"/>
+          <w:rFonts w:ascii="Avenir Next" w:hAnsi="Avenir Next"/>
           <w:u w:color="FF0000"/>
           <w:lang w:eastAsia="zh-CN"/>
         </w:rPr>
@@ -230,27 +230,7 @@
           <w:szCs w:val="22"/>
           <w:u w:color="FF0000"/>
         </w:rPr>
-        <w:t>We retrieved data sets for multiple years between 2000 and 2011, but went with 3 i.e. 2000, 2005 and 2011. The reason for doing so was to compare the status of the society at the beginning of the millenn</w:t>
-      </w:r>
-      <w:r>
-        <w:rPr>
-          <w:rStyle w:val="None"/>
-          <w:rFonts w:ascii="Avenir Next" w:hAnsi="Avenir Next"/>
-          <w:sz w:val="22"/>
-          <w:szCs w:val="22"/>
-          <w:u w:color="FF0000"/>
-        </w:rPr>
-        <w:t>i</w:t>
-      </w:r>
-      <w:r>
-        <w:rPr>
-          <w:rStyle w:val="None"/>
-          <w:rFonts w:ascii="Avenir Next" w:hAnsi="Avenir Next"/>
-          <w:sz w:val="22"/>
-          <w:szCs w:val="22"/>
-          <w:u w:color="FF0000"/>
-        </w:rPr>
-        <w:t>um to the time before and after the great recession of 2008.</w:t>
+        <w:t>We retrieved data sets for multiple years between 2000 and 2011, but went with 3 i.e. 2000, 2005 and 2011. The reason for doing so was to compare the status of the society at the beginning of the millennium to the time before and after the great recession of 2008.</w:t>
       </w:r>
     </w:p>
     <w:p>
@@ -326,27 +306,7 @@
           <w:szCs w:val="22"/>
           <w:u w:color="FF0000"/>
         </w:rPr>
-        <w:t>The heat maps for “Age-Quintile Wealth distribution” are in 3 parts - one for each year i.e. 2000, 2005 and 2011. In each of these heat maps we have age (“&lt;35”, “35-44”, “45-54”, “55-64”, “&gt;65”) and qui</w:t>
-      </w:r>
-      <w:r>
-        <w:rPr>
-          <w:rStyle w:val="None"/>
-          <w:rFonts w:ascii="Avenir Next" w:hAnsi="Avenir Next"/>
-          <w:sz w:val="22"/>
-          <w:szCs w:val="22"/>
-          <w:u w:color="FF0000"/>
-        </w:rPr>
-        <w:t>n</w:t>
-      </w:r>
-      <w:r>
-        <w:rPr>
-          <w:rStyle w:val="None"/>
-          <w:rFonts w:ascii="Avenir Next" w:hAnsi="Avenir Next"/>
-          <w:sz w:val="22"/>
-          <w:szCs w:val="22"/>
-          <w:u w:color="FF0000"/>
-        </w:rPr>
-        <w:t>tiles (1, 2, 3, 4, 5) where quintile 5 is the richest top 20% group. The purpose of these heat maps is to analyze the distribution of mean net worth.</w:t>
+        <w:t>The heat maps for “Age-Quintile Wealth distribution” are in 3 parts - one for each year i.e. 2000, 2005 and 2011. In each of these heat maps we have age (“&lt;35”, “35-44”, “45-54”, “55-64”, “&gt;65”) and quintiles (1, 2, 3, 4, 5) where quintile 5 is the richest top 20% group. The purpose of these heat maps is to analyze the distribution of mean net worth.</w:t>
       </w:r>
     </w:p>
     <w:p>
@@ -396,27 +356,7 @@
           <w:szCs w:val="22"/>
           <w:u w:color="FF0000"/>
         </w:rPr>
-        <w:t>bution 2011.xlsx” files. We selected the age groups sections in “Distribution of Net Worth By Net Worth Qui</w:t>
-      </w:r>
-      <w:r>
-        <w:rPr>
-          <w:rStyle w:val="None"/>
-          <w:rFonts w:ascii="Avenir Next" w:hAnsi="Avenir Next"/>
-          <w:sz w:val="22"/>
-          <w:szCs w:val="22"/>
-          <w:u w:color="FF0000"/>
-        </w:rPr>
-        <w:t>n</w:t>
-      </w:r>
-      <w:r>
-        <w:rPr>
-          <w:rStyle w:val="None"/>
-          <w:rFonts w:ascii="Avenir Next" w:hAnsi="Avenir Next"/>
-          <w:sz w:val="22"/>
-          <w:szCs w:val="22"/>
-          <w:u w:color="FF0000"/>
-        </w:rPr>
-        <w:t>tiles” table and manually converted into “age_quintile_wealth.csv”.</w:t>
+        <w:t>bution 2011.xlsx” files. We selected the age groups sections in “Distribution of Net Worth By Net Worth Quintiles” table and manually converted into “age_quintile_wealth.csv”.</w:t>
       </w:r>
     </w:p>
     <w:p>
@@ -543,7 +483,6 @@
         </w:rPr>
         <w:t xml:space="preserve">The purpose of this chart is to show that the more and more wealth is being accumulated by the 5th </w:t>
       </w:r>
-      <w:bookmarkStart w:id="0" w:name="_GoBack"/>
       <w:r>
         <w:rPr>
           <w:rStyle w:val="None"/>
@@ -554,7 +493,6 @@
         </w:rPr>
         <w:t>quintile</w:t>
       </w:r>
-      <w:bookmarkEnd w:id="0"/>
       <w:r>
         <w:rPr>
           <w:rStyle w:val="None"/>
@@ -611,18 +549,16 @@
       <w:pPr>
         <w:rPr>
           <w:rStyle w:val="None"/>
-          <w:rFonts w:hint="eastAsia"/>
-          <w:sz w:val="22"/>
-          <w:szCs w:val="22"/>
-          <w:lang w:eastAsia="zh-CN"/>
-        </w:rPr>
-      </w:pPr>
-    </w:p>
-    <w:p>
-      <w:pPr>
-        <w:rPr>
-          <w:rStyle w:val="None"/>
-          <w:rFonts w:hint="eastAsia"/>
+          <w:sz w:val="22"/>
+          <w:szCs w:val="22"/>
+          <w:lang w:eastAsia="zh-CN"/>
+        </w:rPr>
+      </w:pPr>
+    </w:p>
+    <w:p>
+      <w:pPr>
+        <w:rPr>
+          <w:rStyle w:val="None"/>
           <w:sz w:val="22"/>
           <w:szCs w:val="22"/>
           <w:lang w:eastAsia="zh-CN"/>
@@ -1254,33 +1190,44 @@
           <w:sz w:val="22"/>
           <w:szCs w:val="22"/>
         </w:rPr>
-        <w:t xml:space="preserve">ues for each quintile, (manually converted into </w:t>
-      </w:r>
-      <w:proofErr w:type="spellStart"/>
-      <w:r>
-        <w:rPr>
-          <w:rStyle w:val="None"/>
-          <w:rFonts w:ascii="Avenir Next" w:hAnsi="Avenir Next"/>
-          <w:b w:val="0"/>
-          <w:bCs w:val="0"/>
-          <w:kern w:val="2"/>
-          <w:sz w:val="22"/>
-          <w:szCs w:val="22"/>
-        </w:rPr>
-        <w:t>into</w:t>
-      </w:r>
-      <w:proofErr w:type="spellEnd"/>
-      <w:r>
-        <w:rPr>
-          <w:rStyle w:val="None"/>
-          <w:rFonts w:ascii="Avenir Next" w:hAnsi="Avenir Next"/>
-          <w:b w:val="0"/>
-          <w:bCs w:val="0"/>
-          <w:kern w:val="2"/>
-          <w:sz w:val="22"/>
-          <w:szCs w:val="22"/>
-        </w:rPr>
-        <w:t xml:space="preserve"> “region.csv”), which has four variables: region (“North east”, “Mid west”, “South”, “West”), quintile (2, 3, 4, 5), median and mean. </w:t>
+        <w:t>ues for each qui</w:t>
+      </w:r>
+      <w:r>
+        <w:rPr>
+          <w:rStyle w:val="None"/>
+          <w:rFonts w:ascii="Avenir Next" w:hAnsi="Avenir Next"/>
+          <w:b w:val="0"/>
+          <w:bCs w:val="0"/>
+          <w:kern w:val="2"/>
+          <w:sz w:val="22"/>
+          <w:szCs w:val="22"/>
+        </w:rPr>
+        <w:t>ntile, (manually converted into</w:t>
+      </w:r>
+      <w:r>
+        <w:rPr>
+          <w:rStyle w:val="None"/>
+          <w:rFonts w:ascii="Avenir Next" w:hAnsi="Avenir Next" w:hint="eastAsia"/>
+          <w:b w:val="0"/>
+          <w:bCs w:val="0"/>
+          <w:kern w:val="2"/>
+          <w:sz w:val="22"/>
+          <w:szCs w:val="22"/>
+          <w:lang w:eastAsia="zh-CN"/>
+        </w:rPr>
+        <w:t xml:space="preserve"> </w:t>
+      </w:r>
+      <w:r>
+        <w:rPr>
+          <w:rStyle w:val="None"/>
+          <w:rFonts w:ascii="Avenir Next" w:hAnsi="Avenir Next"/>
+          <w:b w:val="0"/>
+          <w:bCs w:val="0"/>
+          <w:kern w:val="2"/>
+          <w:sz w:val="22"/>
+          <w:szCs w:val="22"/>
+        </w:rPr>
+        <w:t xml:space="preserve">“region.csv”), which has four variables: region (“North east”, “Mid west”, “South”, “West”), quintile (2, 3, 4, 5), median and mean. </w:t>
       </w:r>
     </w:p>
     <w:p>
@@ -1289,12 +1236,13 @@
         <w:jc w:val="both"/>
         <w:rPr>
           <w:rStyle w:val="None"/>
-          <w:rFonts w:ascii="Avenir Next" w:eastAsia="Avenir Next" w:hAnsi="Avenir Next" w:cs="Avenir Next"/>
-          <w:b w:val="0"/>
-          <w:bCs w:val="0"/>
-          <w:kern w:val="2"/>
-          <w:sz w:val="22"/>
-          <w:szCs w:val="22"/>
+          <w:rFonts w:ascii="Avenir Next" w:hAnsi="Avenir Next" w:hint="eastAsia"/>
+          <w:b w:val="0"/>
+          <w:bCs w:val="0"/>
+          <w:kern w:val="2"/>
+          <w:sz w:val="22"/>
+          <w:szCs w:val="22"/>
+          <w:lang w:eastAsia="zh-CN"/>
         </w:rPr>
       </w:pPr>
       <w:r>
@@ -1316,14 +1264,420 @@
         <w:jc w:val="both"/>
         <w:rPr>
           <w:rStyle w:val="None"/>
+          <w:rFonts w:ascii="Avenir Next" w:eastAsia="Avenir Next" w:hAnsi="Avenir Next" w:cs="Avenir Next" w:hint="eastAsia"/>
+          <w:b w:val="0"/>
+          <w:bCs w:val="0"/>
+          <w:kern w:val="2"/>
+          <w:sz w:val="22"/>
+          <w:szCs w:val="22"/>
+          <w:lang w:eastAsia="zh-CN"/>
+        </w:rPr>
+      </w:pPr>
+      <w:r>
+        <w:rPr>
+          <w:rStyle w:val="None"/>
           <w:rFonts w:ascii="Avenir Next" w:eastAsia="Avenir Next" w:hAnsi="Avenir Next" w:cs="Avenir Next"/>
+          <w:b w:val="0"/>
+          <w:bCs w:val="0"/>
+          <w:kern w:val="2"/>
+          <w:sz w:val="22"/>
+          <w:szCs w:val="22"/>
+          <w:lang w:eastAsia="zh-CN"/>
+        </w:rPr>
+        <w:t>The mean net worth an</w:t>
+      </w:r>
+      <w:r>
+        <w:rPr>
+          <w:rStyle w:val="None"/>
+          <w:rFonts w:ascii="Avenir Next" w:eastAsia="Avenir Next" w:hAnsi="Avenir Next" w:cs="Avenir Next"/>
+          <w:b w:val="0"/>
+          <w:bCs w:val="0"/>
+          <w:kern w:val="2"/>
+          <w:sz w:val="22"/>
+          <w:szCs w:val="22"/>
+          <w:lang w:eastAsia="zh-CN"/>
+        </w:rPr>
+        <w:t xml:space="preserve">d median net worth in </w:t>
+      </w:r>
+      <w:r>
+        <w:rPr>
+          <w:rStyle w:val="None"/>
+          <w:rFonts w:ascii="Avenir Next" w:eastAsia="Avenir Next" w:hAnsi="Avenir Next" w:cs="Avenir Next" w:hint="eastAsia"/>
+          <w:b w:val="0"/>
+          <w:bCs w:val="0"/>
+          <w:kern w:val="2"/>
+          <w:sz w:val="22"/>
+          <w:szCs w:val="22"/>
+          <w:lang w:eastAsia="zh-CN"/>
+        </w:rPr>
+        <w:t>2nd, 3th and 4</w:t>
+      </w:r>
+      <w:r>
+        <w:rPr>
+          <w:rStyle w:val="None"/>
+          <w:rFonts w:ascii="Avenir Next" w:eastAsia="Avenir Next" w:hAnsi="Avenir Next" w:cs="Avenir Next" w:hint="eastAsia"/>
+          <w:b w:val="0"/>
+          <w:bCs w:val="0"/>
+          <w:kern w:val="2"/>
+          <w:sz w:val="22"/>
+          <w:szCs w:val="22"/>
+          <w:vertAlign w:val="superscript"/>
+          <w:lang w:eastAsia="zh-CN"/>
+        </w:rPr>
+        <w:t>th</w:t>
+      </w:r>
+      <w:r>
+        <w:rPr>
+          <w:rStyle w:val="None"/>
+          <w:rFonts w:ascii="Avenir Next" w:eastAsia="Avenir Next" w:hAnsi="Avenir Next" w:cs="Avenir Next" w:hint="eastAsia"/>
+          <w:b w:val="0"/>
+          <w:bCs w:val="0"/>
+          <w:kern w:val="2"/>
+          <w:sz w:val="22"/>
+          <w:szCs w:val="22"/>
+          <w:lang w:eastAsia="zh-CN"/>
+        </w:rPr>
+        <w:t xml:space="preserve"> </w:t>
+      </w:r>
+      <w:r>
+        <w:rPr>
+          <w:rStyle w:val="None"/>
+          <w:rFonts w:ascii="Avenir Next" w:eastAsia="Avenir Next" w:hAnsi="Avenir Next" w:cs="Avenir Next"/>
+          <w:b w:val="0"/>
+          <w:bCs w:val="0"/>
+          <w:kern w:val="2"/>
+          <w:sz w:val="22"/>
+          <w:szCs w:val="22"/>
+          <w:lang w:eastAsia="zh-CN"/>
+        </w:rPr>
+        <w:t xml:space="preserve">quintile </w:t>
+      </w:r>
+      <w:r>
+        <w:rPr>
+          <w:rStyle w:val="None"/>
+          <w:rFonts w:ascii="Avenir Next" w:eastAsia="Avenir Next" w:hAnsi="Avenir Next" w:cs="Avenir Next"/>
+          <w:b w:val="0"/>
+          <w:bCs w:val="0"/>
+          <w:kern w:val="2"/>
+          <w:sz w:val="22"/>
+          <w:szCs w:val="22"/>
+          <w:lang w:eastAsia="zh-CN"/>
+        </w:rPr>
+        <w:t xml:space="preserve">are quite close to each other. However, </w:t>
+      </w:r>
+      <w:r>
+        <w:rPr>
+          <w:rStyle w:val="None"/>
+          <w:rFonts w:ascii="Avenir Next" w:eastAsia="Avenir Next" w:hAnsi="Avenir Next" w:cs="Avenir Next"/>
+          <w:b w:val="0"/>
+          <w:bCs w:val="0"/>
+          <w:kern w:val="2"/>
+          <w:sz w:val="22"/>
+          <w:szCs w:val="22"/>
+          <w:lang w:eastAsia="zh-CN"/>
+        </w:rPr>
+        <w:t>mean net worth</w:t>
+      </w:r>
+      <w:r>
+        <w:rPr>
+          <w:rStyle w:val="None"/>
+          <w:rFonts w:ascii="Avenir Next" w:eastAsia="Avenir Next" w:hAnsi="Avenir Next" w:cs="Avenir Next"/>
+          <w:b w:val="0"/>
+          <w:bCs w:val="0"/>
+          <w:kern w:val="2"/>
+          <w:sz w:val="22"/>
+          <w:szCs w:val="22"/>
+          <w:lang w:eastAsia="zh-CN"/>
+        </w:rPr>
+        <w:t xml:space="preserve"> </w:t>
+      </w:r>
+      <w:r>
+        <w:rPr>
+          <w:rStyle w:val="None"/>
+          <w:rFonts w:ascii="Avenir Next" w:eastAsia="Avenir Next" w:hAnsi="Avenir Next" w:cs="Avenir Next" w:hint="eastAsia"/>
+          <w:b w:val="0"/>
+          <w:bCs w:val="0"/>
+          <w:kern w:val="2"/>
+          <w:sz w:val="22"/>
+          <w:szCs w:val="22"/>
+          <w:lang w:eastAsia="zh-CN"/>
+        </w:rPr>
+        <w:t xml:space="preserve">of </w:t>
+      </w:r>
+      <w:r>
+        <w:rPr>
+          <w:rStyle w:val="None"/>
+          <w:rFonts w:ascii="Avenir Next" w:eastAsia="Avenir Next" w:hAnsi="Avenir Next" w:cs="Avenir Next"/>
+          <w:b w:val="0"/>
+          <w:bCs w:val="0"/>
+          <w:kern w:val="2"/>
+          <w:sz w:val="22"/>
+          <w:szCs w:val="22"/>
+          <w:lang w:eastAsia="zh-CN"/>
+        </w:rPr>
+        <w:t xml:space="preserve">the </w:t>
+      </w:r>
+      <w:r>
+        <w:rPr>
+          <w:rStyle w:val="None"/>
+          <w:rFonts w:ascii="Avenir Next" w:eastAsia="Avenir Next" w:hAnsi="Avenir Next" w:cs="Avenir Next" w:hint="eastAsia"/>
+          <w:b w:val="0"/>
+          <w:bCs w:val="0"/>
+          <w:kern w:val="2"/>
+          <w:sz w:val="22"/>
+          <w:szCs w:val="22"/>
+          <w:lang w:eastAsia="zh-CN"/>
+        </w:rPr>
+        <w:t>5th</w:t>
+      </w:r>
+      <w:r>
+        <w:rPr>
+          <w:rStyle w:val="None"/>
+          <w:rFonts w:ascii="Avenir Next" w:eastAsia="Avenir Next" w:hAnsi="Avenir Next" w:cs="Avenir Next"/>
+          <w:b w:val="0"/>
+          <w:bCs w:val="0"/>
+          <w:kern w:val="2"/>
+          <w:sz w:val="22"/>
+          <w:szCs w:val="22"/>
+          <w:lang w:eastAsia="zh-CN"/>
+        </w:rPr>
+        <w:t xml:space="preserve"> qui</w:t>
+      </w:r>
+      <w:r>
+        <w:rPr>
+          <w:rStyle w:val="None"/>
+          <w:rFonts w:ascii="Avenir Next" w:eastAsia="Avenir Next" w:hAnsi="Avenir Next" w:cs="Avenir Next" w:hint="eastAsia"/>
+          <w:b w:val="0"/>
+          <w:bCs w:val="0"/>
+          <w:kern w:val="2"/>
+          <w:sz w:val="22"/>
+          <w:szCs w:val="22"/>
+          <w:lang w:eastAsia="zh-CN"/>
+        </w:rPr>
+        <w:t>n</w:t>
+      </w:r>
+      <w:r>
+        <w:rPr>
+          <w:rStyle w:val="None"/>
+          <w:rFonts w:ascii="Avenir Next" w:eastAsia="Avenir Next" w:hAnsi="Avenir Next" w:cs="Avenir Next"/>
+          <w:b w:val="0"/>
+          <w:bCs w:val="0"/>
+          <w:kern w:val="2"/>
+          <w:sz w:val="22"/>
+          <w:szCs w:val="22"/>
+          <w:lang w:eastAsia="zh-CN"/>
+        </w:rPr>
+        <w:t>tile</w:t>
+      </w:r>
+      <w:r>
+        <w:rPr>
+          <w:rStyle w:val="None"/>
+          <w:rFonts w:ascii="Avenir Next" w:eastAsia="Avenir Next" w:hAnsi="Avenir Next" w:cs="Avenir Next"/>
+          <w:b w:val="0"/>
+          <w:bCs w:val="0"/>
+          <w:kern w:val="2"/>
+          <w:sz w:val="22"/>
+          <w:szCs w:val="22"/>
+          <w:lang w:eastAsia="zh-CN"/>
+        </w:rPr>
+        <w:t xml:space="preserve"> </w:t>
+      </w:r>
+      <w:r>
+        <w:rPr>
+          <w:rStyle w:val="None"/>
+          <w:rFonts w:ascii="Avenir Next" w:eastAsia="Avenir Next" w:hAnsi="Avenir Next" w:cs="Avenir Next"/>
+          <w:b w:val="0"/>
+          <w:bCs w:val="0"/>
+          <w:kern w:val="2"/>
+          <w:sz w:val="22"/>
+          <w:szCs w:val="22"/>
+          <w:lang w:eastAsia="zh-CN"/>
+        </w:rPr>
+        <w:t xml:space="preserve">on </w:t>
+      </w:r>
+      <w:r>
+        <w:rPr>
+          <w:rStyle w:val="None"/>
+          <w:rFonts w:ascii="Avenir Next" w:eastAsia="Avenir Next" w:hAnsi="Avenir Next" w:cs="Avenir Next"/>
+          <w:b w:val="0"/>
+          <w:bCs w:val="0"/>
+          <w:kern w:val="2"/>
+          <w:sz w:val="22"/>
+          <w:szCs w:val="22"/>
+          <w:lang w:eastAsia="zh-CN"/>
+        </w:rPr>
+        <w:t>average is more than two times the med</w:t>
+      </w:r>
+      <w:r>
+        <w:rPr>
+          <w:rStyle w:val="None"/>
+          <w:rFonts w:ascii="Avenir Next" w:eastAsia="Avenir Next" w:hAnsi="Avenir Next" w:cs="Avenir Next"/>
+          <w:b w:val="0"/>
+          <w:bCs w:val="0"/>
+          <w:kern w:val="2"/>
+          <w:sz w:val="22"/>
+          <w:szCs w:val="22"/>
+          <w:lang w:eastAsia="zh-CN"/>
+        </w:rPr>
+        <w:t>i</w:t>
+      </w:r>
+      <w:r>
+        <w:rPr>
+          <w:rStyle w:val="None"/>
+          <w:rFonts w:ascii="Avenir Next" w:eastAsia="Avenir Next" w:hAnsi="Avenir Next" w:cs="Avenir Next"/>
+          <w:b w:val="0"/>
+          <w:bCs w:val="0"/>
+          <w:kern w:val="2"/>
+          <w:sz w:val="22"/>
+          <w:szCs w:val="22"/>
+          <w:lang w:eastAsia="zh-CN"/>
+        </w:rPr>
+        <w:t>an net w</w:t>
+      </w:r>
+      <w:r>
+        <w:rPr>
+          <w:rStyle w:val="None"/>
+          <w:rFonts w:ascii="Avenir Next" w:eastAsia="Avenir Next" w:hAnsi="Avenir Next" w:cs="Avenir Next"/>
+          <w:b w:val="0"/>
+          <w:bCs w:val="0"/>
+          <w:kern w:val="2"/>
+          <w:sz w:val="22"/>
+          <w:szCs w:val="22"/>
+          <w:lang w:eastAsia="zh-CN"/>
+        </w:rPr>
+        <w:t>orth, which shows the fact that</w:t>
+      </w:r>
+      <w:r>
+        <w:rPr>
+          <w:rStyle w:val="None"/>
+          <w:rFonts w:ascii="Avenir Next" w:eastAsia="Avenir Next" w:hAnsi="Avenir Next" w:cs="Avenir Next"/>
+          <w:b w:val="0"/>
+          <w:bCs w:val="0"/>
+          <w:kern w:val="2"/>
+          <w:sz w:val="22"/>
+          <w:szCs w:val="22"/>
+          <w:lang w:eastAsia="zh-CN"/>
+        </w:rPr>
+        <w:t xml:space="preserve"> even in the </w:t>
+      </w:r>
+      <w:r>
+        <w:rPr>
+          <w:rStyle w:val="None"/>
+          <w:rFonts w:ascii="Avenir Next" w:eastAsia="Avenir Next" w:hAnsi="Avenir Next" w:cs="Avenir Next" w:hint="eastAsia"/>
+          <w:b w:val="0"/>
+          <w:bCs w:val="0"/>
+          <w:kern w:val="2"/>
+          <w:sz w:val="22"/>
+          <w:szCs w:val="22"/>
+          <w:lang w:eastAsia="zh-CN"/>
+        </w:rPr>
+        <w:t>5th</w:t>
+      </w:r>
+      <w:r>
+        <w:rPr>
+          <w:rStyle w:val="None"/>
+          <w:rFonts w:ascii="Avenir Next" w:eastAsia="Avenir Next" w:hAnsi="Avenir Next" w:cs="Avenir Next"/>
+          <w:b w:val="0"/>
+          <w:bCs w:val="0"/>
+          <w:kern w:val="2"/>
+          <w:sz w:val="22"/>
+          <w:szCs w:val="22"/>
+          <w:lang w:eastAsia="zh-CN"/>
+        </w:rPr>
+        <w:t xml:space="preserve"> quintile, wealth is not evenly distributed and there are some really very rich people who have accumula</w:t>
+      </w:r>
+      <w:r>
+        <w:rPr>
+          <w:rStyle w:val="None"/>
+          <w:rFonts w:ascii="Avenir Next" w:eastAsia="Avenir Next" w:hAnsi="Avenir Next" w:cs="Avenir Next"/>
+          <w:b w:val="0"/>
+          <w:bCs w:val="0"/>
+          <w:kern w:val="2"/>
+          <w:sz w:val="22"/>
+          <w:szCs w:val="22"/>
+          <w:lang w:eastAsia="zh-CN"/>
+        </w:rPr>
+        <w:t>t</w:t>
+      </w:r>
+      <w:r>
+        <w:rPr>
+          <w:rStyle w:val="None"/>
+          <w:rFonts w:ascii="Avenir Next" w:eastAsia="Avenir Next" w:hAnsi="Avenir Next" w:cs="Avenir Next"/>
+          <w:b w:val="0"/>
+          <w:bCs w:val="0"/>
+          <w:kern w:val="2"/>
+          <w:sz w:val="22"/>
+          <w:szCs w:val="22"/>
+          <w:lang w:eastAsia="zh-CN"/>
+        </w:rPr>
+        <w:t>ed most of the wealth.</w:t>
+      </w:r>
+    </w:p>
+    <w:p>
+      <w:pPr>
+        <w:pStyle w:val="2"/>
+        <w:jc w:val="both"/>
+        <w:rPr>
+          <w:rStyle w:val="None"/>
+          <w:rFonts w:ascii="Avenir Next" w:eastAsia="Avenir Next" w:hAnsi="Avenir Next" w:cs="Avenir Next" w:hint="eastAsia"/>
           <w:b w:val="0"/>
           <w:bCs w:val="0"/>
           <w:kern w:val="2"/>
           <w:sz w:val="24"/>
           <w:szCs w:val="24"/>
-        </w:rPr>
-      </w:pPr>
+          <w:lang w:eastAsia="zh-CN"/>
+        </w:rPr>
+      </w:pPr>
+    </w:p>
+    <w:p>
+      <w:pPr>
+        <w:pStyle w:val="2"/>
+        <w:jc w:val="both"/>
+        <w:rPr>
+          <w:rStyle w:val="None"/>
+          <w:rFonts w:ascii="Avenir Next" w:eastAsia="Avenir Next" w:hAnsi="Avenir Next" w:cs="Avenir Next" w:hint="eastAsia"/>
+          <w:b w:val="0"/>
+          <w:bCs w:val="0"/>
+          <w:kern w:val="2"/>
+          <w:sz w:val="24"/>
+          <w:szCs w:val="24"/>
+          <w:lang w:eastAsia="zh-CN"/>
+        </w:rPr>
+      </w:pPr>
+    </w:p>
+    <w:p>
+      <w:pPr>
+        <w:pStyle w:val="2"/>
+        <w:jc w:val="both"/>
+        <w:rPr>
+          <w:rStyle w:val="None"/>
+          <w:rFonts w:ascii="Avenir Next" w:eastAsia="Avenir Next" w:hAnsi="Avenir Next" w:cs="Avenir Next" w:hint="eastAsia"/>
+          <w:b w:val="0"/>
+          <w:bCs w:val="0"/>
+          <w:kern w:val="2"/>
+          <w:sz w:val="24"/>
+          <w:szCs w:val="24"/>
+          <w:lang w:eastAsia="zh-CN"/>
+        </w:rPr>
+      </w:pPr>
+    </w:p>
+    <w:p>
+      <w:pPr>
+        <w:pStyle w:val="2"/>
+        <w:jc w:val="both"/>
+        <w:rPr>
+          <w:rStyle w:val="None"/>
+          <w:rFonts w:ascii="Avenir Next" w:eastAsia="Avenir Next" w:hAnsi="Avenir Next" w:cs="Avenir Next" w:hint="eastAsia"/>
+          <w:b w:val="0"/>
+          <w:bCs w:val="0"/>
+          <w:kern w:val="2"/>
+          <w:sz w:val="24"/>
+          <w:szCs w:val="24"/>
+          <w:lang w:eastAsia="zh-CN"/>
+        </w:rPr>
+      </w:pPr>
+      <w:bookmarkStart w:id="0" w:name="_GoBack"/>
+      <w:bookmarkEnd w:id="0"/>
     </w:p>
     <w:p>
       <w:pPr>
@@ -1340,6 +1694,7 @@
           <w:b/>
           <w:bCs/>
         </w:rPr>
+        <w:lastRenderedPageBreak/>
         <w:t>2.4 Mean Net Worth By Race</w:t>
       </w:r>
     </w:p>
@@ -1360,7 +1715,7 @@
         <w:jc w:val="both"/>
         <w:rPr>
           <w:rStyle w:val="None"/>
-          <w:rFonts w:ascii="Avenir Next" w:hAnsi="Avenir Next" w:hint="eastAsia"/>
+          <w:rFonts w:ascii="Avenir Next" w:hAnsi="Avenir Next"/>
           <w:b w:val="0"/>
           <w:bCs w:val="0"/>
           <w:kern w:val="2"/>
@@ -1448,7 +1803,7 @@
         <w:jc w:val="both"/>
         <w:rPr>
           <w:rStyle w:val="None"/>
-          <w:rFonts w:ascii="Avenir Next" w:hAnsi="Avenir Next" w:hint="eastAsia"/>
+          <w:rFonts w:ascii="Avenir Next" w:hAnsi="Avenir Next"/>
           <w:b w:val="0"/>
           <w:bCs w:val="0"/>
           <w:kern w:val="2"/>
@@ -1482,7 +1837,6 @@
           <w:sz w:val="22"/>
           <w:szCs w:val="22"/>
         </w:rPr>
-        <w:lastRenderedPageBreak/>
         <w:t xml:space="preserve">The size of dollar sign represents the </w:t>
       </w:r>
       <w:r>
@@ -1562,7 +1916,6 @@
       <w:pPr>
         <w:rPr>
           <w:rStyle w:val="None"/>
-          <w:rFonts w:hint="eastAsia"/>
           <w:b/>
           <w:bCs/>
           <w:color w:val="FF0000"/>
@@ -1575,18 +1928,18 @@
       <w:pPr>
         <w:rPr>
           <w:rStyle w:val="None"/>
-          <w:rFonts w:ascii="Avenir Next Demi Bold" w:hAnsi="Avenir Next Demi Bold" w:hint="eastAsia"/>
-          <w:sz w:val="28"/>
-          <w:szCs w:val="28"/>
-          <w:lang w:eastAsia="zh-CN"/>
-        </w:rPr>
-      </w:pPr>
-      <w:r>
-        <w:rPr>
-          <w:rStyle w:val="None"/>
           <w:rFonts w:ascii="Avenir Next Demi Bold" w:hAnsi="Avenir Next Demi Bold"/>
           <w:sz w:val="28"/>
           <w:szCs w:val="28"/>
+          <w:lang w:eastAsia="zh-CN"/>
+        </w:rPr>
+      </w:pPr>
+      <w:r>
+        <w:rPr>
+          <w:rStyle w:val="None"/>
+          <w:rFonts w:ascii="Avenir Next Demi Bold" w:hAnsi="Avenir Next Demi Bold"/>
+          <w:sz w:val="28"/>
+          <w:szCs w:val="28"/>
         </w:rPr>
         <w:t>3. Story</w:t>
       </w:r>
@@ -1594,7 +1947,6 @@
     <w:p>
       <w:pPr>
         <w:rPr>
-          <w:rFonts w:hint="eastAsia"/>
           <w:lang w:eastAsia="zh-CN"/>
         </w:rPr>
       </w:pPr>

</xml_diff>